<commit_message>
terminamos de modificar el informe
</commit_message>
<xml_diff>
--- a/ProyectoFinal123.docx
+++ b/ProyectoFinal123.docx
@@ -4,82 +4,651 @@
   <w:body>
     <w:p>
       <w:pPr>
+        <w:pStyle w:val="Ttulo"/>
         <w:jc w:val="center"/>
-        <w:rPr>
-          <w:sz w:val="56"/>
-          <w:szCs w:val="56"/>
-        </w:rPr>
       </w:pPr>
       <w:r>
-        <w:rPr>
-          <w:sz w:val="56"/>
-          <w:szCs w:val="56"/>
-        </w:rPr>
         <w:t>Proy</w:t>
       </w:r>
       <w:r>
-        <w:rPr>
-          <w:sz w:val="56"/>
-          <w:szCs w:val="56"/>
-        </w:rPr>
         <w:t>e</w:t>
       </w:r>
       <w:r>
-        <w:rPr>
-          <w:sz w:val="56"/>
-          <w:szCs w:val="56"/>
-        </w:rPr>
         <w:t>cto Final</w:t>
+      </w:r>
+    </w:p>
+    <w:p/>
+    <w:p>
+      <w:pPr>
+        <w:rPr>
+          <w:sz w:val="22"/>
+          <w:szCs w:val="22"/>
+        </w:rPr>
+      </w:pPr>
+      <w:r>
+        <w:rPr>
+          <w:rStyle w:val="Ttulo2Car"/>
+          <w:sz w:val="22"/>
+          <w:szCs w:val="22"/>
+        </w:rPr>
+        <w:t>Misión</w:t>
+      </w:r>
+      <w:r>
+        <w:rPr>
+          <w:sz w:val="22"/>
+          <w:szCs w:val="22"/>
+        </w:rPr>
+        <w:t xml:space="preserve">: </w:t>
+      </w:r>
+      <w:r>
+        <w:rPr>
+          <w:sz w:val="22"/>
+          <w:szCs w:val="22"/>
+        </w:rPr>
+        <w:t>Nuestra misión es b</w:t>
+      </w:r>
+      <w:r>
+        <w:rPr>
+          <w:sz w:val="22"/>
+          <w:szCs w:val="22"/>
+        </w:rPr>
+        <w:t xml:space="preserve">rindar un servicio de simulación musical. Darles oportunidad de experimentar un ensayo sonoro compuesto por diversos instrumentos en realidad virtual. </w:t>
       </w:r>
     </w:p>
     <w:p>
-      <w:r>
-        <w:rPr>
-          <w:b/>
-        </w:rPr>
-        <w:t>Misión</w:t>
-      </w:r>
-      <w:r>
-        <w:t xml:space="preserve">: </w:t>
-      </w:r>
-      <w:r>
-        <w:t>Nuestra misión es b</w:t>
-      </w:r>
-      <w:r>
-        <w:t xml:space="preserve">rindar un servicio de simulación musical. Darles oportunidad de experimentar un ensayo sonoro compuesto por diversos instrumentos en realidad virtual. </w:t>
+      <w:pPr>
+        <w:rPr>
+          <w:sz w:val="22"/>
+          <w:szCs w:val="22"/>
+        </w:rPr>
+      </w:pPr>
+      <w:r>
+        <w:rPr>
+          <w:rStyle w:val="Ttulo2Car"/>
+          <w:sz w:val="22"/>
+          <w:szCs w:val="22"/>
+        </w:rPr>
+        <w:t>Visión</w:t>
+      </w:r>
+      <w:r>
+        <w:rPr>
+          <w:sz w:val="22"/>
+          <w:szCs w:val="22"/>
+        </w:rPr>
+        <w:t>: Nuestra visión es evolucionar la forma de practicar con una banda musical. Buscamos que las personas que quieran aprender a tocar instrumentos musicales, que practiquen tocar instrumentos con las plataformas de realidad virtual.</w:t>
+      </w:r>
+      <w:r>
+        <w:rPr>
+          <w:noProof/>
+          <w:sz w:val="22"/>
+          <w:szCs w:val="22"/>
+          <w:lang w:eastAsia="es-AR"/>
+        </w:rPr>
+        <w:t xml:space="preserve"> </w:t>
       </w:r>
     </w:p>
     <w:p>
-      <w:r>
-        <w:rPr>
-          <w:b/>
-        </w:rPr>
-        <w:t>Visión</w:t>
-      </w:r>
-      <w:r>
-        <w:t>: Nuestra visión es evolucionar la forma de practicar con una banda musical. Buscamos que las personas que quieran aprender a tocar instrumentos musicales, que practiquen tocar instrumentos con las plataformas de realidad virtual.</w:t>
-      </w:r>
+      <w:pPr>
+        <w:rPr>
+          <w:sz w:val="22"/>
+          <w:szCs w:val="22"/>
+        </w:rPr>
+      </w:pPr>
+      <w:r>
+        <w:rPr>
+          <w:rStyle w:val="Ttulo2Car"/>
+          <w:sz w:val="22"/>
+          <w:szCs w:val="22"/>
+        </w:rPr>
+        <w:drawing>
+          <wp:anchor distT="0" distB="0" distL="114300" distR="114300" simplePos="0" relativeHeight="251658240" behindDoc="0" locked="0" layoutInCell="1" allowOverlap="1" wp14:anchorId="60E57B21" wp14:editId="5EB19700">
+            <wp:simplePos x="0" y="0"/>
+            <wp:positionH relativeFrom="margin">
+              <wp:align>left</wp:align>
+            </wp:positionH>
+            <wp:positionV relativeFrom="paragraph">
+              <wp:posOffset>492760</wp:posOffset>
+            </wp:positionV>
+            <wp:extent cx="2533650" cy="1706245"/>
+            <wp:effectExtent l="76200" t="76200" r="133350" b="141605"/>
+            <wp:wrapTopAndBottom/>
+            <wp:docPr id="1" name="Imagen 1" descr="C:\Users\42022769\AppData\Local\Microsoft\Windows\INetCache\Content.Word\header.jpg"/>
+            <wp:cNvGraphicFramePr>
+              <a:graphicFrameLocks xmlns:a="http://schemas.openxmlformats.org/drawingml/2006/main" noChangeAspect="1"/>
+            </wp:cNvGraphicFramePr>
+            <a:graphic xmlns:a="http://schemas.openxmlformats.org/drawingml/2006/main">
+              <a:graphicData uri="http://schemas.openxmlformats.org/drawingml/2006/picture">
+                <pic:pic xmlns:pic="http://schemas.openxmlformats.org/drawingml/2006/picture">
+                  <pic:nvPicPr>
+                    <pic:cNvPr id="0" name="Picture 3" descr="C:\Users\42022769\AppData\Local\Microsoft\Windows\INetCache\Content.Word\header.jpg"/>
+                    <pic:cNvPicPr>
+                      <a:picLocks noChangeAspect="1" noChangeArrowheads="1"/>
+                    </pic:cNvPicPr>
+                  </pic:nvPicPr>
+                  <pic:blipFill rotWithShape="1">
+                    <a:blip r:embed="rId5">
+                      <a:extLst>
+                        <a:ext uri="{28A0092B-C50C-407E-A947-70E740481C1C}">
+                          <a14:useLocalDpi xmlns:a14="http://schemas.microsoft.com/office/drawing/2010/main" val="0"/>
+                        </a:ext>
+                      </a:extLst>
+                    </a:blip>
+                    <a:srcRect l="10140" t="-2212" r="10489"/>
+                    <a:stretch/>
+                  </pic:blipFill>
+                  <pic:spPr bwMode="auto">
+                    <a:xfrm>
+                      <a:off x="0" y="0"/>
+                      <a:ext cx="2533650" cy="1706245"/>
+                    </a:xfrm>
+                    <a:prstGeom prst="rect">
+                      <a:avLst/>
+                    </a:prstGeom>
+                    <a:ln w="38100" cap="sq">
+                      <a:solidFill>
+                        <a:srgbClr val="000000"/>
+                      </a:solidFill>
+                      <a:prstDash val="solid"/>
+                      <a:miter lim="800000"/>
+                    </a:ln>
+                    <a:effectLst>
+                      <a:outerShdw blurRad="50800" dist="38100" dir="2700000" algn="tl" rotWithShape="0">
+                        <a:srgbClr val="000000">
+                          <a:alpha val="43000"/>
+                        </a:srgbClr>
+                      </a:outerShdw>
+                    </a:effectLst>
+                    <a:extLst>
+                      <a:ext uri="{53640926-AAD7-44D8-BBD7-CCE9431645EC}">
+                        <a14:shadowObscured xmlns:a14="http://schemas.microsoft.com/office/drawing/2010/main"/>
+                      </a:ext>
+                    </a:extLst>
+                  </pic:spPr>
+                </pic:pic>
+              </a:graphicData>
+            </a:graphic>
+            <wp14:sizeRelH relativeFrom="margin">
+              <wp14:pctWidth>0</wp14:pctWidth>
+            </wp14:sizeRelH>
+            <wp14:sizeRelV relativeFrom="margin">
+              <wp14:pctHeight>0</wp14:pctHeight>
+            </wp14:sizeRelV>
+          </wp:anchor>
+        </w:drawing>
+      </w:r>
+      <w:r>
+        <w:rPr>
+          <w:rStyle w:val="Ttulo2Car"/>
+          <w:sz w:val="22"/>
+          <w:szCs w:val="22"/>
+        </w:rPr>
+        <w:drawing>
+          <wp:anchor distT="0" distB="0" distL="114300" distR="114300" simplePos="0" relativeHeight="251659264" behindDoc="0" locked="0" layoutInCell="1" allowOverlap="1" wp14:anchorId="5DFAB80F" wp14:editId="76740837">
+            <wp:simplePos x="0" y="0"/>
+            <wp:positionH relativeFrom="margin">
+              <wp:align>right</wp:align>
+            </wp:positionH>
+            <wp:positionV relativeFrom="paragraph">
+              <wp:posOffset>492125</wp:posOffset>
+            </wp:positionV>
+            <wp:extent cx="2527300" cy="1743075"/>
+            <wp:effectExtent l="76200" t="76200" r="139700" b="142875"/>
+            <wp:wrapSquare wrapText="bothSides"/>
+            <wp:docPr id="2" name="Imagen 2" descr="C:\Users\42022769\AppData\Local\Microsoft\Windows\INetCache\Content.Word\header (1).jpg"/>
+            <wp:cNvGraphicFramePr>
+              <a:graphicFrameLocks xmlns:a="http://schemas.openxmlformats.org/drawingml/2006/main" noChangeAspect="1"/>
+            </wp:cNvGraphicFramePr>
+            <a:graphic xmlns:a="http://schemas.openxmlformats.org/drawingml/2006/main">
+              <a:graphicData uri="http://schemas.openxmlformats.org/drawingml/2006/picture">
+                <pic:pic xmlns:pic="http://schemas.openxmlformats.org/drawingml/2006/picture">
+                  <pic:nvPicPr>
+                    <pic:cNvPr id="0" name="Picture 8" descr="C:\Users\42022769\AppData\Local\Microsoft\Windows\INetCache\Content.Word\header (1).jpg"/>
+                    <pic:cNvPicPr>
+                      <a:picLocks noChangeAspect="1" noChangeArrowheads="1"/>
+                    </pic:cNvPicPr>
+                  </pic:nvPicPr>
+                  <pic:blipFill>
+                    <a:blip r:embed="rId6">
+                      <a:extLst>
+                        <a:ext uri="{28A0092B-C50C-407E-A947-70E740481C1C}">
+                          <a14:useLocalDpi xmlns:a14="http://schemas.microsoft.com/office/drawing/2010/main" val="0"/>
+                        </a:ext>
+                      </a:extLst>
+                    </a:blip>
+                    <a:srcRect/>
+                    <a:stretch>
+                      <a:fillRect/>
+                    </a:stretch>
+                  </pic:blipFill>
+                  <pic:spPr bwMode="auto">
+                    <a:xfrm>
+                      <a:off x="0" y="0"/>
+                      <a:ext cx="2527300" cy="1743075"/>
+                    </a:xfrm>
+                    <a:prstGeom prst="rect">
+                      <a:avLst/>
+                    </a:prstGeom>
+                    <a:ln w="38100" cap="sq">
+                      <a:solidFill>
+                        <a:srgbClr val="000000"/>
+                      </a:solidFill>
+                      <a:prstDash val="solid"/>
+                      <a:miter lim="800000"/>
+                    </a:ln>
+                    <a:effectLst>
+                      <a:outerShdw blurRad="50800" dist="38100" dir="2700000" algn="tl" rotWithShape="0">
+                        <a:srgbClr val="000000">
+                          <a:alpha val="43000"/>
+                        </a:srgbClr>
+                      </a:outerShdw>
+                    </a:effectLst>
+                  </pic:spPr>
+                </pic:pic>
+              </a:graphicData>
+            </a:graphic>
+            <wp14:sizeRelH relativeFrom="margin">
+              <wp14:pctWidth>0</wp14:pctWidth>
+            </wp14:sizeRelH>
+            <wp14:sizeRelV relativeFrom="margin">
+              <wp14:pctHeight>0</wp14:pctHeight>
+            </wp14:sizeRelV>
+          </wp:anchor>
+        </w:drawing>
+      </w:r>
+      <w:r>
+        <w:rPr>
+          <w:rStyle w:val="Ttulo2Car"/>
+          <w:sz w:val="22"/>
+          <w:szCs w:val="22"/>
+        </w:rPr>
+        <w:t>Estudio de mercado</w:t>
+      </w:r>
+      <w:r>
+        <w:rPr>
+          <w:sz w:val="22"/>
+          <w:szCs w:val="22"/>
+        </w:rPr>
+        <w:t>: Actualmente existen solamente dos simuladores de batería disponible en el mercado: uno se llama</w:t>
+      </w:r>
+      <w:r>
+        <w:rPr>
+          <w:sz w:val="22"/>
+          <w:szCs w:val="22"/>
+        </w:rPr>
+        <w:t xml:space="preserve"> DrumKit VR </w:t>
+      </w:r>
+      <w:r>
+        <w:rPr>
+          <w:sz w:val="22"/>
+          <w:szCs w:val="22"/>
+        </w:rPr>
+        <w:t xml:space="preserve">y el otro Garage drummer </w:t>
+      </w:r>
+      <w:r>
+        <w:rPr>
+          <w:sz w:val="22"/>
+          <w:szCs w:val="22"/>
+        </w:rPr>
+        <w:t>VR</w:t>
+      </w:r>
+      <w:r>
+        <w:rPr>
+          <w:sz w:val="22"/>
+          <w:szCs w:val="22"/>
+        </w:rPr>
+        <w:t>.</w:t>
+      </w:r>
+    </w:p>
+    <w:tbl>
+      <w:tblPr>
+        <w:tblStyle w:val="Tabladelista6concolores"/>
+        <w:tblW w:w="0" w:type="auto"/>
+        <w:tblLook w:val="04A0" w:firstRow="1" w:lastRow="0" w:firstColumn="1" w:lastColumn="0" w:noHBand="0" w:noVBand="1"/>
+      </w:tblPr>
+      <w:tblGrid>
+        <w:gridCol w:w="4247"/>
+        <w:gridCol w:w="4247"/>
+      </w:tblGrid>
+      <w:tr>
+        <w:trPr>
+          <w:cnfStyle w:val="100000000000" w:firstRow="1" w:lastRow="0" w:firstColumn="0" w:lastColumn="0" w:oddVBand="0" w:evenVBand="0" w:oddHBand="0" w:evenHBand="0" w:firstRowFirstColumn="0" w:firstRowLastColumn="0" w:lastRowFirstColumn="0" w:lastRowLastColumn="0"/>
+        </w:trPr>
+        <w:tc>
+          <w:tcPr>
+            <w:cnfStyle w:val="001000000000" w:firstRow="0" w:lastRow="0" w:firstColumn="1" w:lastColumn="0" w:oddVBand="0" w:evenVBand="0" w:oddHBand="0" w:evenHBand="0" w:firstRowFirstColumn="0" w:firstRowLastColumn="0" w:lastRowFirstColumn="0" w:lastRowLastColumn="0"/>
+            <w:tcW w:w="4247" w:type="dxa"/>
+          </w:tcPr>
+          <w:p>
+            <w:pPr>
+              <w:rPr>
+                <w:rFonts w:ascii="Arial" w:hAnsi="Arial" w:cs="Arial"/>
+                <w:color w:val="212121"/>
+                <w:shd w:val="clear" w:color="auto" w:fill="FFFFFF"/>
+              </w:rPr>
+            </w:pPr>
+            <w:r>
+              <w:rPr>
+                <w:rFonts w:ascii="Arial" w:hAnsi="Arial" w:cs="Arial"/>
+                <w:color w:val="212121"/>
+                <w:shd w:val="clear" w:color="auto" w:fill="FFFFFF"/>
+              </w:rPr>
+              <w:t>DrumKit VR "es un jueg</w:t>
+            </w:r>
+            <w:r>
+              <w:rPr>
+                <w:rFonts w:ascii="Arial" w:hAnsi="Arial" w:cs="Arial"/>
+                <w:color w:val="212121"/>
+                <w:shd w:val="clear" w:color="auto" w:fill="FFFFFF"/>
+              </w:rPr>
+              <w:t xml:space="preserve">o de VR que te permite tocar un </w:t>
+            </w:r>
+            <w:r>
+              <w:rPr>
+                <w:rFonts w:ascii="Arial" w:hAnsi="Arial" w:cs="Arial"/>
+                <w:color w:val="212121"/>
+                <w:shd w:val="clear" w:color="auto" w:fill="FFFFFF"/>
+              </w:rPr>
+              <w:t xml:space="preserve">kit de batería en el mundo de VR. </w:t>
+            </w:r>
+          </w:p>
+          <w:p>
+            <w:pPr>
+              <w:rPr>
+                <w:rFonts w:ascii="Arial" w:hAnsi="Arial" w:cs="Arial"/>
+                <w:color w:val="212121"/>
+                <w:shd w:val="clear" w:color="auto" w:fill="FFFFFF"/>
+              </w:rPr>
+            </w:pPr>
+            <w:r>
+              <w:rPr>
+                <w:rFonts w:ascii="Arial" w:hAnsi="Arial" w:cs="Arial"/>
+                <w:color w:val="212121"/>
+                <w:shd w:val="clear" w:color="auto" w:fill="FFFFFF"/>
+              </w:rPr>
+              <w:t xml:space="preserve">Actualmente admite HTC Vive. </w:t>
+            </w:r>
+          </w:p>
+          <w:p>
+            <w:pPr>
+              <w:rPr>
+                <w:rFonts w:ascii="Arial" w:hAnsi="Arial" w:cs="Arial"/>
+                <w:color w:val="212121"/>
+                <w:shd w:val="clear" w:color="auto" w:fill="FFFFFF"/>
+              </w:rPr>
+            </w:pPr>
+          </w:p>
+          <w:p>
+            <w:r>
+              <w:rPr>
+                <w:rFonts w:ascii="Arial" w:hAnsi="Arial" w:cs="Arial"/>
+                <w:color w:val="212121"/>
+                <w:shd w:val="clear" w:color="auto" w:fill="FFFFFF"/>
+              </w:rPr>
+              <w:t xml:space="preserve">Los mandos </w:t>
+            </w:r>
+            <w:r>
+              <w:rPr>
+                <w:rFonts w:ascii="Arial" w:hAnsi="Arial" w:cs="Arial"/>
+                <w:color w:val="212121"/>
+                <w:shd w:val="clear" w:color="auto" w:fill="FFFFFF"/>
+              </w:rPr>
+              <w:t xml:space="preserve">Vive son equivalentes a los muslos. Tire del gatillo izquierdo para hacer Hi-Hat abierto-cerrado. Tire del gatillo derecho para hacer un golpe en el </w:t>
+            </w:r>
+            <w:r>
+              <w:rPr>
+                <w:rFonts w:ascii="Arial" w:hAnsi="Arial" w:cs="Arial"/>
+                <w:color w:val="212121"/>
+                <w:shd w:val="clear" w:color="auto" w:fill="FFFFFF"/>
+              </w:rPr>
+              <w:t>bombo.</w:t>
+            </w:r>
+          </w:p>
+        </w:tc>
+        <w:tc>
+          <w:tcPr>
+            <w:tcW w:w="4247" w:type="dxa"/>
+          </w:tcPr>
+          <w:p>
+            <w:pPr>
+              <w:cnfStyle w:val="100000000000" w:firstRow="1" w:lastRow="0" w:firstColumn="0" w:lastColumn="0" w:oddVBand="0" w:evenVBand="0" w:oddHBand="0" w:evenHBand="0" w:firstRowFirstColumn="0" w:firstRowLastColumn="0" w:lastRowFirstColumn="0" w:lastRowLastColumn="0"/>
+              <w:rPr>
+                <w:rFonts w:ascii="Arial" w:hAnsi="Arial" w:cs="Arial"/>
+                <w:color w:val="212121"/>
+                <w:shd w:val="clear" w:color="auto" w:fill="FFFFFF"/>
+              </w:rPr>
+            </w:pPr>
+            <w:r>
+              <w:rPr>
+                <w:rFonts w:ascii="Arial" w:hAnsi="Arial" w:cs="Arial"/>
+                <w:color w:val="212121"/>
+                <w:shd w:val="clear" w:color="auto" w:fill="FFFFFF"/>
+              </w:rPr>
+              <w:t xml:space="preserve">Una simulación divertida y útil en un garaje tranquilo en la playa. </w:t>
+            </w:r>
+            <w:r>
+              <w:rPr>
+                <w:rFonts w:ascii="Arial" w:hAnsi="Arial" w:cs="Arial"/>
+                <w:color w:val="212121"/>
+                <w:shd w:val="clear" w:color="auto" w:fill="FFFFFF"/>
+              </w:rPr>
+              <w:t>Te permite crear tu propia música o iniciar una banda con amigos.</w:t>
+            </w:r>
+          </w:p>
+          <w:p>
+            <w:pPr>
+              <w:cnfStyle w:val="100000000000" w:firstRow="1" w:lastRow="0" w:firstColumn="0" w:lastColumn="0" w:oddVBand="0" w:evenVBand="0" w:oddHBand="0" w:evenHBand="0" w:firstRowFirstColumn="0" w:firstRowLastColumn="0" w:lastRowFirstColumn="0" w:lastRowLastColumn="0"/>
+              <w:rPr>
+                <w:sz w:val="22"/>
+                <w:szCs w:val="22"/>
+              </w:rPr>
+            </w:pPr>
+            <w:r>
+              <w:rPr>
+                <w:rFonts w:ascii="Arial" w:hAnsi="Arial" w:cs="Arial"/>
+                <w:color w:val="212121"/>
+                <w:shd w:val="clear" w:color="auto" w:fill="FFFFFF"/>
+              </w:rPr>
+              <w:t>Kit completo de batería con sonidos muestreados * Control de movimiento basado tambor c</w:t>
+            </w:r>
+            <w:r>
+              <w:rPr>
+                <w:rFonts w:ascii="Arial" w:hAnsi="Arial" w:cs="Arial"/>
+                <w:color w:val="212121"/>
+                <w:shd w:val="clear" w:color="auto" w:fill="FFFFFF"/>
+              </w:rPr>
+              <w:t>on detección precisa de golpe.</w:t>
+            </w:r>
+            <w:bookmarkStart w:id="0" w:name="_GoBack"/>
+            <w:bookmarkEnd w:id="0"/>
+          </w:p>
+        </w:tc>
+      </w:tr>
+    </w:tbl>
+    <w:p>
+      <w:pPr>
+        <w:rPr>
+          <w:sz w:val="22"/>
+          <w:szCs w:val="22"/>
+        </w:rPr>
+      </w:pPr>
     </w:p>
     <w:p>
-      <w:r>
-        <w:rPr>
-          <w:b/>
-        </w:rPr>
-        <w:t>Estudio de mercado</w:t>
-      </w:r>
-      <w:r>
-        <w:t xml:space="preserve">: </w:t>
-      </w:r>
-      <w:proofErr w:type="spellStart"/>
-      <w:r>
-        <w:t>asama</w:t>
-      </w:r>
-      <w:proofErr w:type="spellEnd"/>
-      <w:r>
-        <w:t xml:space="preserve"> dama lumi</w:t>
-      </w:r>
-      <w:bookmarkStart w:id="0" w:name="_GoBack"/>
-      <w:bookmarkEnd w:id="0"/>
+      <w:pPr>
+        <w:rPr>
+          <w:sz w:val="22"/>
+          <w:szCs w:val="22"/>
+        </w:rPr>
+      </w:pPr>
+      <w:r>
+        <w:rPr>
+          <w:sz w:val="22"/>
+          <w:szCs w:val="22"/>
+        </w:rPr>
+        <w:t>La diferencia entre nuestra aplicación y las que se encuentran en el mercado,</w:t>
+      </w:r>
+      <w:r>
+        <w:rPr>
+          <w:sz w:val="22"/>
+          <w:szCs w:val="22"/>
+        </w:rPr>
+        <w:t xml:space="preserve"> e</w:t>
+      </w:r>
+      <w:r>
+        <w:rPr>
+          <w:sz w:val="22"/>
+          <w:szCs w:val="22"/>
+        </w:rPr>
+        <w:t xml:space="preserve">s que los simuladores en cuestión </w:t>
+      </w:r>
+      <w:r>
+        <w:rPr>
+          <w:sz w:val="22"/>
+          <w:szCs w:val="22"/>
+        </w:rPr>
+        <w:t>no ofrecen nada más que</w:t>
+      </w:r>
+      <w:r>
+        <w:rPr>
+          <w:sz w:val="22"/>
+          <w:szCs w:val="22"/>
+        </w:rPr>
+        <w:t xml:space="preserve"> un simulador de batería</w:t>
+      </w:r>
+      <w:r>
+        <w:rPr>
+          <w:sz w:val="22"/>
+          <w:szCs w:val="22"/>
+        </w:rPr>
+        <w:t xml:space="preserve"> </w:t>
+      </w:r>
+      <w:r>
+        <w:rPr>
+          <w:sz w:val="22"/>
+          <w:szCs w:val="22"/>
+        </w:rPr>
+        <w:t>básico.</w:t>
+      </w:r>
+      <w:r>
+        <w:rPr>
+          <w:sz w:val="22"/>
+          <w:szCs w:val="22"/>
+        </w:rPr>
+        <w:t xml:space="preserve"> </w:t>
+      </w:r>
+    </w:p>
+    <w:p>
+      <w:pPr>
+        <w:rPr>
+          <w:sz w:val="22"/>
+          <w:szCs w:val="22"/>
+        </w:rPr>
+      </w:pPr>
+      <w:r>
+        <w:rPr>
+          <w:sz w:val="22"/>
+          <w:szCs w:val="22"/>
+        </w:rPr>
+        <w:t>N</w:t>
+      </w:r>
+      <w:r>
+        <w:rPr>
+          <w:sz w:val="22"/>
+          <w:szCs w:val="22"/>
+        </w:rPr>
+        <w:t>osotros proponemos una</w:t>
+      </w:r>
+      <w:r>
+        <w:rPr>
+          <w:sz w:val="22"/>
+          <w:szCs w:val="22"/>
+        </w:rPr>
+        <w:t xml:space="preserve"> experiencia inversiva que simula estar tocando o ensayando con una banda</w:t>
+      </w:r>
+      <w:r>
+        <w:rPr>
+          <w:sz w:val="22"/>
+          <w:szCs w:val="22"/>
+        </w:rPr>
+        <w:t xml:space="preserve"> y </w:t>
+      </w:r>
+      <w:r>
+        <w:rPr>
+          <w:sz w:val="22"/>
+          <w:szCs w:val="22"/>
+        </w:rPr>
+        <w:t xml:space="preserve">a su vez </w:t>
+      </w:r>
+      <w:r>
+        <w:rPr>
+          <w:sz w:val="22"/>
+          <w:szCs w:val="22"/>
+        </w:rPr>
+        <w:t xml:space="preserve">brindando diferentes variedades de opciones lo cual hacen la experiencia mucho más real. </w:t>
+      </w:r>
+    </w:p>
+    <w:p>
+      <w:pPr>
+        <w:rPr>
+          <w:sz w:val="22"/>
+          <w:szCs w:val="22"/>
+        </w:rPr>
+      </w:pPr>
+      <w:r>
+        <w:rPr>
+          <w:sz w:val="22"/>
+          <w:szCs w:val="22"/>
+        </w:rPr>
+        <w:t>U</w:t>
+      </w:r>
+      <w:r>
+        <w:rPr>
+          <w:sz w:val="22"/>
+          <w:szCs w:val="22"/>
+        </w:rPr>
+        <w:t>na de las tantas opciones que ofrecemos es que</w:t>
+      </w:r>
+      <w:r>
+        <w:rPr>
+          <w:sz w:val="22"/>
+          <w:szCs w:val="22"/>
+        </w:rPr>
+        <w:t xml:space="preserve">, mientras estas tocando la batería, </w:t>
+      </w:r>
+      <w:r>
+        <w:rPr>
+          <w:sz w:val="22"/>
+          <w:szCs w:val="22"/>
+        </w:rPr>
+        <w:t>vas a poder</w:t>
+      </w:r>
+      <w:r>
+        <w:rPr>
+          <w:sz w:val="22"/>
+          <w:szCs w:val="22"/>
+        </w:rPr>
+        <w:t xml:space="preserve"> ver a tus compañeros virtuales diseñados para simular que </w:t>
+      </w:r>
+      <w:r>
+        <w:rPr>
+          <w:sz w:val="22"/>
+          <w:szCs w:val="22"/>
+        </w:rPr>
+        <w:t>están</w:t>
+      </w:r>
+      <w:r>
+        <w:rPr>
+          <w:sz w:val="22"/>
+          <w:szCs w:val="22"/>
+        </w:rPr>
+        <w:t xml:space="preserve"> tocando junto a vos en la sala. También vas a tener la posibilidad de elegir canciones, que excluyen la pista de percusión, para poder tocar encima y poder experimentar diferentes ritmos a gusto</w:t>
+      </w:r>
+      <w:r>
+        <w:rPr>
+          <w:sz w:val="22"/>
+          <w:szCs w:val="22"/>
+        </w:rPr>
+        <w:t xml:space="preserve">. Otro añadido a la experiencia es que el sonido, tanto para la batería como los instrumentos de los compañeros, van a estar con un formato 360 el cual, al rotar la cabeza, vas a poder escuchar de donde proviene exactamente cada sonido. </w:t>
+      </w:r>
     </w:p>
     <w:sectPr>
       <w:pgSz w:w="11906" w:h="16838"/>
@@ -91,20 +660,141 @@
 </w:document>
 </file>
 
+<file path=word/numbering.xml><?xml version="1.0" encoding="utf-8"?>
+<w:numbering xmlns:wpc="http://schemas.microsoft.com/office/word/2010/wordprocessingCanvas" xmlns:cx="http://schemas.microsoft.com/office/drawing/2014/chartex" xmlns:cx1="http://schemas.microsoft.com/office/drawing/2015/9/8/chartex" xmlns:mc="http://schemas.openxmlformats.org/markup-compatibility/2006" xmlns:o="urn:schemas-microsoft-com:office:office" xmlns:r="http://schemas.openxmlformats.org/officeDocument/2006/relationships" xmlns:m="http://schemas.openxmlformats.org/officeDocument/2006/math" xmlns:v="urn:schemas-microsoft-com:vml" xmlns:wp14="http://schemas.microsoft.com/office/word/2010/wordprocessingDrawing" xmlns:wp="http://schemas.openxmlformats.org/drawingml/2006/wordprocessingDrawing" xmlns:w10="urn:schemas-microsoft-com:office:word" xmlns:w="http://schemas.openxmlformats.org/wordprocessingml/2006/main" xmlns:w14="http://schemas.microsoft.com/office/word/2010/wordml" xmlns:w15="http://schemas.microsoft.com/office/word/2012/wordml" xmlns:w16se="http://schemas.microsoft.com/office/word/2015/wordml/symex" xmlns:wpg="http://schemas.microsoft.com/office/word/2010/wordprocessingGroup" xmlns:wpi="http://schemas.microsoft.com/office/word/2010/wordprocessingInk" xmlns:wne="http://schemas.microsoft.com/office/word/2006/wordml" xmlns:wps="http://schemas.microsoft.com/office/word/2010/wordprocessingShape" mc:Ignorable="w14 w15 w16se wp14">
+  <w:abstractNum w:abstractNumId="0" w15:restartNumberingAfterBreak="0">
+    <w:nsid w:val="2C7719BD"/>
+    <w:multiLevelType w:val="hybridMultilevel"/>
+    <w:tmpl w:val="C77C7EE6"/>
+    <w:lvl w:ilvl="0" w:tplc="CFE04B8C">
+      <w:numFmt w:val="bullet"/>
+      <w:lvlText w:val="-"/>
+      <w:lvlJc w:val="left"/>
+      <w:pPr>
+        <w:ind w:left="420" w:hanging="360"/>
+      </w:pPr>
+      <w:rPr>
+        <w:rFonts w:ascii="Arial" w:eastAsiaTheme="minorEastAsia" w:hAnsi="Arial" w:cs="Arial" w:hint="default"/>
+        <w:color w:val="212121"/>
+      </w:rPr>
+    </w:lvl>
+    <w:lvl w:ilvl="1" w:tplc="2C0A0003" w:tentative="1">
+      <w:start w:val="1"/>
+      <w:numFmt w:val="bullet"/>
+      <w:lvlText w:val="o"/>
+      <w:lvlJc w:val="left"/>
+      <w:pPr>
+        <w:ind w:left="1140" w:hanging="360"/>
+      </w:pPr>
+      <w:rPr>
+        <w:rFonts w:ascii="Courier New" w:hAnsi="Courier New" w:cs="Courier New" w:hint="default"/>
+      </w:rPr>
+    </w:lvl>
+    <w:lvl w:ilvl="2" w:tplc="2C0A0005" w:tentative="1">
+      <w:start w:val="1"/>
+      <w:numFmt w:val="bullet"/>
+      <w:lvlText w:val=""/>
+      <w:lvlJc w:val="left"/>
+      <w:pPr>
+        <w:ind w:left="1860" w:hanging="360"/>
+      </w:pPr>
+      <w:rPr>
+        <w:rFonts w:ascii="Wingdings" w:hAnsi="Wingdings" w:hint="default"/>
+      </w:rPr>
+    </w:lvl>
+    <w:lvl w:ilvl="3" w:tplc="2C0A0001" w:tentative="1">
+      <w:start w:val="1"/>
+      <w:numFmt w:val="bullet"/>
+      <w:lvlText w:val=""/>
+      <w:lvlJc w:val="left"/>
+      <w:pPr>
+        <w:ind w:left="2580" w:hanging="360"/>
+      </w:pPr>
+      <w:rPr>
+        <w:rFonts w:ascii="Symbol" w:hAnsi="Symbol" w:hint="default"/>
+      </w:rPr>
+    </w:lvl>
+    <w:lvl w:ilvl="4" w:tplc="2C0A0003" w:tentative="1">
+      <w:start w:val="1"/>
+      <w:numFmt w:val="bullet"/>
+      <w:lvlText w:val="o"/>
+      <w:lvlJc w:val="left"/>
+      <w:pPr>
+        <w:ind w:left="3300" w:hanging="360"/>
+      </w:pPr>
+      <w:rPr>
+        <w:rFonts w:ascii="Courier New" w:hAnsi="Courier New" w:cs="Courier New" w:hint="default"/>
+      </w:rPr>
+    </w:lvl>
+    <w:lvl w:ilvl="5" w:tplc="2C0A0005" w:tentative="1">
+      <w:start w:val="1"/>
+      <w:numFmt w:val="bullet"/>
+      <w:lvlText w:val=""/>
+      <w:lvlJc w:val="left"/>
+      <w:pPr>
+        <w:ind w:left="4020" w:hanging="360"/>
+      </w:pPr>
+      <w:rPr>
+        <w:rFonts w:ascii="Wingdings" w:hAnsi="Wingdings" w:hint="default"/>
+      </w:rPr>
+    </w:lvl>
+    <w:lvl w:ilvl="6" w:tplc="2C0A0001" w:tentative="1">
+      <w:start w:val="1"/>
+      <w:numFmt w:val="bullet"/>
+      <w:lvlText w:val=""/>
+      <w:lvlJc w:val="left"/>
+      <w:pPr>
+        <w:ind w:left="4740" w:hanging="360"/>
+      </w:pPr>
+      <w:rPr>
+        <w:rFonts w:ascii="Symbol" w:hAnsi="Symbol" w:hint="default"/>
+      </w:rPr>
+    </w:lvl>
+    <w:lvl w:ilvl="7" w:tplc="2C0A0003" w:tentative="1">
+      <w:start w:val="1"/>
+      <w:numFmt w:val="bullet"/>
+      <w:lvlText w:val="o"/>
+      <w:lvlJc w:val="left"/>
+      <w:pPr>
+        <w:ind w:left="5460" w:hanging="360"/>
+      </w:pPr>
+      <w:rPr>
+        <w:rFonts w:ascii="Courier New" w:hAnsi="Courier New" w:cs="Courier New" w:hint="default"/>
+      </w:rPr>
+    </w:lvl>
+    <w:lvl w:ilvl="8" w:tplc="2C0A0005" w:tentative="1">
+      <w:start w:val="1"/>
+      <w:numFmt w:val="bullet"/>
+      <w:lvlText w:val=""/>
+      <w:lvlJc w:val="left"/>
+      <w:pPr>
+        <w:ind w:left="6180" w:hanging="360"/>
+      </w:pPr>
+      <w:rPr>
+        <w:rFonts w:ascii="Wingdings" w:hAnsi="Wingdings" w:hint="default"/>
+      </w:rPr>
+    </w:lvl>
+  </w:abstractNum>
+  <w:num w:numId="1">
+    <w:abstractNumId w:val="0"/>
+  </w:num>
+</w:numbering>
+</file>
+
 <file path=word/styles.xml><?xml version="1.0" encoding="utf-8"?>
 <w:styles xmlns:mc="http://schemas.openxmlformats.org/markup-compatibility/2006" xmlns:r="http://schemas.openxmlformats.org/officeDocument/2006/relationships" xmlns:w="http://schemas.openxmlformats.org/wordprocessingml/2006/main" xmlns:w14="http://schemas.microsoft.com/office/word/2010/wordml" xmlns:w15="http://schemas.microsoft.com/office/word/2012/wordml" xmlns:w16se="http://schemas.microsoft.com/office/word/2015/wordml/symex" mc:Ignorable="w14 w15 w16se">
   <w:docDefaults>
     <w:rPrDefault>
       <w:rPr>
-        <w:rFonts w:asciiTheme="minorHAnsi" w:eastAsiaTheme="minorHAnsi" w:hAnsiTheme="minorHAnsi" w:cstheme="minorBidi"/>
-        <w:sz w:val="22"/>
-        <w:szCs w:val="22"/>
+        <w:rFonts w:asciiTheme="minorHAnsi" w:eastAsiaTheme="minorEastAsia" w:hAnsiTheme="minorHAnsi" w:cstheme="minorBidi"/>
+        <w:sz w:val="21"/>
+        <w:szCs w:val="21"/>
         <w:lang w:val="es-AR" w:eastAsia="en-US" w:bidi="ar-SA"/>
       </w:rPr>
     </w:rPrDefault>
     <w:pPrDefault>
       <w:pPr>
-        <w:spacing w:after="160" w:line="259" w:lineRule="auto"/>
+        <w:spacing w:after="200" w:line="288" w:lineRule="auto"/>
       </w:pPr>
     </w:pPrDefault>
   </w:docDefaults>
@@ -484,6 +1174,217 @@
   <w:style w:type="paragraph" w:default="1" w:styleId="Normal">
     <w:name w:val="Normal"/>
     <w:qFormat/>
+    <w:rsid w:val="0063010E"/>
+  </w:style>
+  <w:style w:type="paragraph" w:styleId="Ttulo1">
+    <w:name w:val="heading 1"/>
+    <w:basedOn w:val="Normal"/>
+    <w:next w:val="Normal"/>
+    <w:link w:val="Ttulo1Car"/>
+    <w:uiPriority w:val="9"/>
+    <w:qFormat/>
+    <w:rsid w:val="0063010E"/>
+    <w:pPr>
+      <w:keepNext/>
+      <w:keepLines/>
+      <w:spacing w:before="360" w:after="40" w:line="240" w:lineRule="auto"/>
+      <w:outlineLvl w:val="0"/>
+    </w:pPr>
+    <w:rPr>
+      <w:rFonts w:asciiTheme="majorHAnsi" w:eastAsiaTheme="majorEastAsia" w:hAnsiTheme="majorHAnsi" w:cstheme="majorBidi"/>
+      <w:color w:val="538135" w:themeColor="accent6" w:themeShade="BF"/>
+      <w:sz w:val="40"/>
+      <w:szCs w:val="40"/>
+    </w:rPr>
+  </w:style>
+  <w:style w:type="paragraph" w:styleId="Ttulo2">
+    <w:name w:val="heading 2"/>
+    <w:basedOn w:val="Normal"/>
+    <w:next w:val="Normal"/>
+    <w:link w:val="Ttulo2Car"/>
+    <w:uiPriority w:val="9"/>
+    <w:unhideWhenUsed/>
+    <w:qFormat/>
+    <w:rsid w:val="0063010E"/>
+    <w:pPr>
+      <w:keepNext/>
+      <w:keepLines/>
+      <w:spacing w:before="80" w:after="0" w:line="240" w:lineRule="auto"/>
+      <w:outlineLvl w:val="1"/>
+    </w:pPr>
+    <w:rPr>
+      <w:rFonts w:asciiTheme="majorHAnsi" w:eastAsiaTheme="majorEastAsia" w:hAnsiTheme="majorHAnsi" w:cstheme="majorBidi"/>
+      <w:color w:val="538135" w:themeColor="accent6" w:themeShade="BF"/>
+      <w:sz w:val="28"/>
+      <w:szCs w:val="28"/>
+    </w:rPr>
+  </w:style>
+  <w:style w:type="paragraph" w:styleId="Ttulo3">
+    <w:name w:val="heading 3"/>
+    <w:basedOn w:val="Normal"/>
+    <w:next w:val="Normal"/>
+    <w:link w:val="Ttulo3Car"/>
+    <w:uiPriority w:val="9"/>
+    <w:semiHidden/>
+    <w:unhideWhenUsed/>
+    <w:qFormat/>
+    <w:rsid w:val="0063010E"/>
+    <w:pPr>
+      <w:keepNext/>
+      <w:keepLines/>
+      <w:spacing w:before="80" w:after="0" w:line="240" w:lineRule="auto"/>
+      <w:outlineLvl w:val="2"/>
+    </w:pPr>
+    <w:rPr>
+      <w:rFonts w:asciiTheme="majorHAnsi" w:eastAsiaTheme="majorEastAsia" w:hAnsiTheme="majorHAnsi" w:cstheme="majorBidi"/>
+      <w:color w:val="538135" w:themeColor="accent6" w:themeShade="BF"/>
+      <w:sz w:val="24"/>
+      <w:szCs w:val="24"/>
+    </w:rPr>
+  </w:style>
+  <w:style w:type="paragraph" w:styleId="Ttulo4">
+    <w:name w:val="heading 4"/>
+    <w:basedOn w:val="Normal"/>
+    <w:next w:val="Normal"/>
+    <w:link w:val="Ttulo4Car"/>
+    <w:uiPriority w:val="9"/>
+    <w:semiHidden/>
+    <w:unhideWhenUsed/>
+    <w:qFormat/>
+    <w:rsid w:val="0063010E"/>
+    <w:pPr>
+      <w:keepNext/>
+      <w:keepLines/>
+      <w:spacing w:before="80" w:after="0"/>
+      <w:outlineLvl w:val="3"/>
+    </w:pPr>
+    <w:rPr>
+      <w:rFonts w:asciiTheme="majorHAnsi" w:eastAsiaTheme="majorEastAsia" w:hAnsiTheme="majorHAnsi" w:cstheme="majorBidi"/>
+      <w:color w:val="70AD47" w:themeColor="accent6"/>
+      <w:sz w:val="22"/>
+      <w:szCs w:val="22"/>
+    </w:rPr>
+  </w:style>
+  <w:style w:type="paragraph" w:styleId="Ttulo5">
+    <w:name w:val="heading 5"/>
+    <w:basedOn w:val="Normal"/>
+    <w:next w:val="Normal"/>
+    <w:link w:val="Ttulo5Car"/>
+    <w:uiPriority w:val="9"/>
+    <w:semiHidden/>
+    <w:unhideWhenUsed/>
+    <w:qFormat/>
+    <w:rsid w:val="0063010E"/>
+    <w:pPr>
+      <w:keepNext/>
+      <w:keepLines/>
+      <w:spacing w:before="40" w:after="0"/>
+      <w:outlineLvl w:val="4"/>
+    </w:pPr>
+    <w:rPr>
+      <w:rFonts w:asciiTheme="majorHAnsi" w:eastAsiaTheme="majorEastAsia" w:hAnsiTheme="majorHAnsi" w:cstheme="majorBidi"/>
+      <w:i/>
+      <w:iCs/>
+      <w:color w:val="70AD47" w:themeColor="accent6"/>
+      <w:sz w:val="22"/>
+      <w:szCs w:val="22"/>
+    </w:rPr>
+  </w:style>
+  <w:style w:type="paragraph" w:styleId="Ttulo6">
+    <w:name w:val="heading 6"/>
+    <w:basedOn w:val="Normal"/>
+    <w:next w:val="Normal"/>
+    <w:link w:val="Ttulo6Car"/>
+    <w:uiPriority w:val="9"/>
+    <w:semiHidden/>
+    <w:unhideWhenUsed/>
+    <w:qFormat/>
+    <w:rsid w:val="0063010E"/>
+    <w:pPr>
+      <w:keepNext/>
+      <w:keepLines/>
+      <w:spacing w:before="40" w:after="0"/>
+      <w:outlineLvl w:val="5"/>
+    </w:pPr>
+    <w:rPr>
+      <w:rFonts w:asciiTheme="majorHAnsi" w:eastAsiaTheme="majorEastAsia" w:hAnsiTheme="majorHAnsi" w:cstheme="majorBidi"/>
+      <w:color w:val="70AD47" w:themeColor="accent6"/>
+    </w:rPr>
+  </w:style>
+  <w:style w:type="paragraph" w:styleId="Ttulo7">
+    <w:name w:val="heading 7"/>
+    <w:basedOn w:val="Normal"/>
+    <w:next w:val="Normal"/>
+    <w:link w:val="Ttulo7Car"/>
+    <w:uiPriority w:val="9"/>
+    <w:semiHidden/>
+    <w:unhideWhenUsed/>
+    <w:qFormat/>
+    <w:rsid w:val="0063010E"/>
+    <w:pPr>
+      <w:keepNext/>
+      <w:keepLines/>
+      <w:spacing w:before="40" w:after="0"/>
+      <w:outlineLvl w:val="6"/>
+    </w:pPr>
+    <w:rPr>
+      <w:rFonts w:asciiTheme="majorHAnsi" w:eastAsiaTheme="majorEastAsia" w:hAnsiTheme="majorHAnsi" w:cstheme="majorBidi"/>
+      <w:b/>
+      <w:bCs/>
+      <w:color w:val="70AD47" w:themeColor="accent6"/>
+    </w:rPr>
+  </w:style>
+  <w:style w:type="paragraph" w:styleId="Ttulo8">
+    <w:name w:val="heading 8"/>
+    <w:basedOn w:val="Normal"/>
+    <w:next w:val="Normal"/>
+    <w:link w:val="Ttulo8Car"/>
+    <w:uiPriority w:val="9"/>
+    <w:semiHidden/>
+    <w:unhideWhenUsed/>
+    <w:qFormat/>
+    <w:rsid w:val="0063010E"/>
+    <w:pPr>
+      <w:keepNext/>
+      <w:keepLines/>
+      <w:spacing w:before="40" w:after="0"/>
+      <w:outlineLvl w:val="7"/>
+    </w:pPr>
+    <w:rPr>
+      <w:rFonts w:asciiTheme="majorHAnsi" w:eastAsiaTheme="majorEastAsia" w:hAnsiTheme="majorHAnsi" w:cstheme="majorBidi"/>
+      <w:b/>
+      <w:bCs/>
+      <w:i/>
+      <w:iCs/>
+      <w:color w:val="70AD47" w:themeColor="accent6"/>
+      <w:sz w:val="20"/>
+      <w:szCs w:val="20"/>
+    </w:rPr>
+  </w:style>
+  <w:style w:type="paragraph" w:styleId="Ttulo9">
+    <w:name w:val="heading 9"/>
+    <w:basedOn w:val="Normal"/>
+    <w:next w:val="Normal"/>
+    <w:link w:val="Ttulo9Car"/>
+    <w:uiPriority w:val="9"/>
+    <w:semiHidden/>
+    <w:unhideWhenUsed/>
+    <w:qFormat/>
+    <w:rsid w:val="0063010E"/>
+    <w:pPr>
+      <w:keepNext/>
+      <w:keepLines/>
+      <w:spacing w:before="40" w:after="0"/>
+      <w:outlineLvl w:val="8"/>
+    </w:pPr>
+    <w:rPr>
+      <w:rFonts w:asciiTheme="majorHAnsi" w:eastAsiaTheme="majorEastAsia" w:hAnsiTheme="majorHAnsi" w:cstheme="majorBidi"/>
+      <w:i/>
+      <w:iCs/>
+      <w:color w:val="70AD47" w:themeColor="accent6"/>
+      <w:sz w:val="20"/>
+      <w:szCs w:val="20"/>
+    </w:rPr>
   </w:style>
   <w:style w:type="character" w:default="1" w:styleId="Fuentedeprrafopredeter">
     <w:name w:val="Default Paragraph Font"/>
@@ -511,6 +1412,865 @@
     <w:uiPriority w:val="99"/>
     <w:semiHidden/>
     <w:unhideWhenUsed/>
+  </w:style>
+  <w:style w:type="character" w:customStyle="1" w:styleId="Ttulo2Car">
+    <w:name w:val="Título 2 Car"/>
+    <w:basedOn w:val="Fuentedeprrafopredeter"/>
+    <w:link w:val="Ttulo2"/>
+    <w:uiPriority w:val="9"/>
+    <w:rsid w:val="0063010E"/>
+    <w:rPr>
+      <w:rFonts w:asciiTheme="majorHAnsi" w:eastAsiaTheme="majorEastAsia" w:hAnsiTheme="majorHAnsi" w:cstheme="majorBidi"/>
+      <w:color w:val="538135" w:themeColor="accent6" w:themeShade="BF"/>
+      <w:sz w:val="28"/>
+      <w:szCs w:val="28"/>
+    </w:rPr>
+  </w:style>
+  <w:style w:type="character" w:customStyle="1" w:styleId="Ttulo1Car">
+    <w:name w:val="Título 1 Car"/>
+    <w:basedOn w:val="Fuentedeprrafopredeter"/>
+    <w:link w:val="Ttulo1"/>
+    <w:uiPriority w:val="9"/>
+    <w:rsid w:val="0063010E"/>
+    <w:rPr>
+      <w:rFonts w:asciiTheme="majorHAnsi" w:eastAsiaTheme="majorEastAsia" w:hAnsiTheme="majorHAnsi" w:cstheme="majorBidi"/>
+      <w:color w:val="538135" w:themeColor="accent6" w:themeShade="BF"/>
+      <w:sz w:val="40"/>
+      <w:szCs w:val="40"/>
+    </w:rPr>
+  </w:style>
+  <w:style w:type="paragraph" w:styleId="Ttulo">
+    <w:name w:val="Title"/>
+    <w:basedOn w:val="Normal"/>
+    <w:next w:val="Normal"/>
+    <w:link w:val="TtuloCar"/>
+    <w:uiPriority w:val="10"/>
+    <w:qFormat/>
+    <w:rsid w:val="0063010E"/>
+    <w:pPr>
+      <w:spacing w:after="0" w:line="240" w:lineRule="auto"/>
+      <w:contextualSpacing/>
+    </w:pPr>
+    <w:rPr>
+      <w:rFonts w:asciiTheme="majorHAnsi" w:eastAsiaTheme="majorEastAsia" w:hAnsiTheme="majorHAnsi" w:cstheme="majorBidi"/>
+      <w:color w:val="262626" w:themeColor="text1" w:themeTint="D9"/>
+      <w:spacing w:val="-15"/>
+      <w:sz w:val="96"/>
+      <w:szCs w:val="96"/>
+    </w:rPr>
+  </w:style>
+  <w:style w:type="character" w:customStyle="1" w:styleId="TtuloCar">
+    <w:name w:val="Título Car"/>
+    <w:basedOn w:val="Fuentedeprrafopredeter"/>
+    <w:link w:val="Ttulo"/>
+    <w:uiPriority w:val="10"/>
+    <w:rsid w:val="0063010E"/>
+    <w:rPr>
+      <w:rFonts w:asciiTheme="majorHAnsi" w:eastAsiaTheme="majorEastAsia" w:hAnsiTheme="majorHAnsi" w:cstheme="majorBidi"/>
+      <w:color w:val="262626" w:themeColor="text1" w:themeTint="D9"/>
+      <w:spacing w:val="-15"/>
+      <w:sz w:val="96"/>
+      <w:szCs w:val="96"/>
+    </w:rPr>
+  </w:style>
+  <w:style w:type="character" w:customStyle="1" w:styleId="Ttulo3Car">
+    <w:name w:val="Título 3 Car"/>
+    <w:basedOn w:val="Fuentedeprrafopredeter"/>
+    <w:link w:val="Ttulo3"/>
+    <w:uiPriority w:val="9"/>
+    <w:semiHidden/>
+    <w:rsid w:val="0063010E"/>
+    <w:rPr>
+      <w:rFonts w:asciiTheme="majorHAnsi" w:eastAsiaTheme="majorEastAsia" w:hAnsiTheme="majorHAnsi" w:cstheme="majorBidi"/>
+      <w:color w:val="538135" w:themeColor="accent6" w:themeShade="BF"/>
+      <w:sz w:val="24"/>
+      <w:szCs w:val="24"/>
+    </w:rPr>
+  </w:style>
+  <w:style w:type="character" w:customStyle="1" w:styleId="Ttulo4Car">
+    <w:name w:val="Título 4 Car"/>
+    <w:basedOn w:val="Fuentedeprrafopredeter"/>
+    <w:link w:val="Ttulo4"/>
+    <w:uiPriority w:val="9"/>
+    <w:semiHidden/>
+    <w:rsid w:val="0063010E"/>
+    <w:rPr>
+      <w:rFonts w:asciiTheme="majorHAnsi" w:eastAsiaTheme="majorEastAsia" w:hAnsiTheme="majorHAnsi" w:cstheme="majorBidi"/>
+      <w:color w:val="70AD47" w:themeColor="accent6"/>
+      <w:sz w:val="22"/>
+      <w:szCs w:val="22"/>
+    </w:rPr>
+  </w:style>
+  <w:style w:type="character" w:customStyle="1" w:styleId="Ttulo5Car">
+    <w:name w:val="Título 5 Car"/>
+    <w:basedOn w:val="Fuentedeprrafopredeter"/>
+    <w:link w:val="Ttulo5"/>
+    <w:uiPriority w:val="9"/>
+    <w:semiHidden/>
+    <w:rsid w:val="0063010E"/>
+    <w:rPr>
+      <w:rFonts w:asciiTheme="majorHAnsi" w:eastAsiaTheme="majorEastAsia" w:hAnsiTheme="majorHAnsi" w:cstheme="majorBidi"/>
+      <w:i/>
+      <w:iCs/>
+      <w:color w:val="70AD47" w:themeColor="accent6"/>
+      <w:sz w:val="22"/>
+      <w:szCs w:val="22"/>
+    </w:rPr>
+  </w:style>
+  <w:style w:type="character" w:customStyle="1" w:styleId="Ttulo6Car">
+    <w:name w:val="Título 6 Car"/>
+    <w:basedOn w:val="Fuentedeprrafopredeter"/>
+    <w:link w:val="Ttulo6"/>
+    <w:uiPriority w:val="9"/>
+    <w:semiHidden/>
+    <w:rsid w:val="0063010E"/>
+    <w:rPr>
+      <w:rFonts w:asciiTheme="majorHAnsi" w:eastAsiaTheme="majorEastAsia" w:hAnsiTheme="majorHAnsi" w:cstheme="majorBidi"/>
+      <w:color w:val="70AD47" w:themeColor="accent6"/>
+    </w:rPr>
+  </w:style>
+  <w:style w:type="character" w:customStyle="1" w:styleId="Ttulo7Car">
+    <w:name w:val="Título 7 Car"/>
+    <w:basedOn w:val="Fuentedeprrafopredeter"/>
+    <w:link w:val="Ttulo7"/>
+    <w:uiPriority w:val="9"/>
+    <w:semiHidden/>
+    <w:rsid w:val="0063010E"/>
+    <w:rPr>
+      <w:rFonts w:asciiTheme="majorHAnsi" w:eastAsiaTheme="majorEastAsia" w:hAnsiTheme="majorHAnsi" w:cstheme="majorBidi"/>
+      <w:b/>
+      <w:bCs/>
+      <w:color w:val="70AD47" w:themeColor="accent6"/>
+    </w:rPr>
+  </w:style>
+  <w:style w:type="character" w:customStyle="1" w:styleId="Ttulo8Car">
+    <w:name w:val="Título 8 Car"/>
+    <w:basedOn w:val="Fuentedeprrafopredeter"/>
+    <w:link w:val="Ttulo8"/>
+    <w:uiPriority w:val="9"/>
+    <w:semiHidden/>
+    <w:rsid w:val="0063010E"/>
+    <w:rPr>
+      <w:rFonts w:asciiTheme="majorHAnsi" w:eastAsiaTheme="majorEastAsia" w:hAnsiTheme="majorHAnsi" w:cstheme="majorBidi"/>
+      <w:b/>
+      <w:bCs/>
+      <w:i/>
+      <w:iCs/>
+      <w:color w:val="70AD47" w:themeColor="accent6"/>
+      <w:sz w:val="20"/>
+      <w:szCs w:val="20"/>
+    </w:rPr>
+  </w:style>
+  <w:style w:type="character" w:customStyle="1" w:styleId="Ttulo9Car">
+    <w:name w:val="Título 9 Car"/>
+    <w:basedOn w:val="Fuentedeprrafopredeter"/>
+    <w:link w:val="Ttulo9"/>
+    <w:uiPriority w:val="9"/>
+    <w:semiHidden/>
+    <w:rsid w:val="0063010E"/>
+    <w:rPr>
+      <w:rFonts w:asciiTheme="majorHAnsi" w:eastAsiaTheme="majorEastAsia" w:hAnsiTheme="majorHAnsi" w:cstheme="majorBidi"/>
+      <w:i/>
+      <w:iCs/>
+      <w:color w:val="70AD47" w:themeColor="accent6"/>
+      <w:sz w:val="20"/>
+      <w:szCs w:val="20"/>
+    </w:rPr>
+  </w:style>
+  <w:style w:type="paragraph" w:styleId="Descripcin">
+    <w:name w:val="caption"/>
+    <w:basedOn w:val="Normal"/>
+    <w:next w:val="Normal"/>
+    <w:uiPriority w:val="35"/>
+    <w:semiHidden/>
+    <w:unhideWhenUsed/>
+    <w:qFormat/>
+    <w:rsid w:val="0063010E"/>
+    <w:pPr>
+      <w:spacing w:line="240" w:lineRule="auto"/>
+    </w:pPr>
+    <w:rPr>
+      <w:b/>
+      <w:bCs/>
+      <w:smallCaps/>
+      <w:color w:val="595959" w:themeColor="text1" w:themeTint="A6"/>
+    </w:rPr>
+  </w:style>
+  <w:style w:type="paragraph" w:styleId="Subttulo">
+    <w:name w:val="Subtitle"/>
+    <w:basedOn w:val="Normal"/>
+    <w:next w:val="Normal"/>
+    <w:link w:val="SubttuloCar"/>
+    <w:uiPriority w:val="11"/>
+    <w:qFormat/>
+    <w:rsid w:val="0063010E"/>
+    <w:pPr>
+      <w:numPr>
+        <w:ilvl w:val="1"/>
+      </w:numPr>
+      <w:spacing w:line="240" w:lineRule="auto"/>
+    </w:pPr>
+    <w:rPr>
+      <w:rFonts w:asciiTheme="majorHAnsi" w:eastAsiaTheme="majorEastAsia" w:hAnsiTheme="majorHAnsi" w:cstheme="majorBidi"/>
+      <w:sz w:val="30"/>
+      <w:szCs w:val="30"/>
+    </w:rPr>
+  </w:style>
+  <w:style w:type="character" w:customStyle="1" w:styleId="SubttuloCar">
+    <w:name w:val="Subtítulo Car"/>
+    <w:basedOn w:val="Fuentedeprrafopredeter"/>
+    <w:link w:val="Subttulo"/>
+    <w:uiPriority w:val="11"/>
+    <w:rsid w:val="0063010E"/>
+    <w:rPr>
+      <w:rFonts w:asciiTheme="majorHAnsi" w:eastAsiaTheme="majorEastAsia" w:hAnsiTheme="majorHAnsi" w:cstheme="majorBidi"/>
+      <w:sz w:val="30"/>
+      <w:szCs w:val="30"/>
+    </w:rPr>
+  </w:style>
+  <w:style w:type="character" w:styleId="Textoennegrita">
+    <w:name w:val="Strong"/>
+    <w:basedOn w:val="Fuentedeprrafopredeter"/>
+    <w:uiPriority w:val="22"/>
+    <w:qFormat/>
+    <w:rsid w:val="0063010E"/>
+    <w:rPr>
+      <w:b/>
+      <w:bCs/>
+    </w:rPr>
+  </w:style>
+  <w:style w:type="character" w:styleId="nfasis">
+    <w:name w:val="Emphasis"/>
+    <w:basedOn w:val="Fuentedeprrafopredeter"/>
+    <w:uiPriority w:val="20"/>
+    <w:qFormat/>
+    <w:rsid w:val="0063010E"/>
+    <w:rPr>
+      <w:i/>
+      <w:iCs/>
+      <w:color w:val="70AD47" w:themeColor="accent6"/>
+    </w:rPr>
+  </w:style>
+  <w:style w:type="paragraph" w:styleId="Sinespaciado">
+    <w:name w:val="No Spacing"/>
+    <w:uiPriority w:val="1"/>
+    <w:qFormat/>
+    <w:rsid w:val="0063010E"/>
+    <w:pPr>
+      <w:spacing w:after="0" w:line="240" w:lineRule="auto"/>
+    </w:pPr>
+  </w:style>
+  <w:style w:type="paragraph" w:styleId="Cita">
+    <w:name w:val="Quote"/>
+    <w:basedOn w:val="Normal"/>
+    <w:next w:val="Normal"/>
+    <w:link w:val="CitaCar"/>
+    <w:uiPriority w:val="29"/>
+    <w:qFormat/>
+    <w:rsid w:val="0063010E"/>
+    <w:pPr>
+      <w:spacing w:before="160"/>
+      <w:ind w:left="720" w:right="720"/>
+      <w:jc w:val="center"/>
+    </w:pPr>
+    <w:rPr>
+      <w:i/>
+      <w:iCs/>
+      <w:color w:val="262626" w:themeColor="text1" w:themeTint="D9"/>
+    </w:rPr>
+  </w:style>
+  <w:style w:type="character" w:customStyle="1" w:styleId="CitaCar">
+    <w:name w:val="Cita Car"/>
+    <w:basedOn w:val="Fuentedeprrafopredeter"/>
+    <w:link w:val="Cita"/>
+    <w:uiPriority w:val="29"/>
+    <w:rsid w:val="0063010E"/>
+    <w:rPr>
+      <w:i/>
+      <w:iCs/>
+      <w:color w:val="262626" w:themeColor="text1" w:themeTint="D9"/>
+    </w:rPr>
+  </w:style>
+  <w:style w:type="paragraph" w:styleId="Citadestacada">
+    <w:name w:val="Intense Quote"/>
+    <w:basedOn w:val="Normal"/>
+    <w:next w:val="Normal"/>
+    <w:link w:val="CitadestacadaCar"/>
+    <w:uiPriority w:val="30"/>
+    <w:qFormat/>
+    <w:rsid w:val="0063010E"/>
+    <w:pPr>
+      <w:spacing w:before="160" w:after="160" w:line="264" w:lineRule="auto"/>
+      <w:ind w:left="720" w:right="720"/>
+      <w:jc w:val="center"/>
+    </w:pPr>
+    <w:rPr>
+      <w:rFonts w:asciiTheme="majorHAnsi" w:eastAsiaTheme="majorEastAsia" w:hAnsiTheme="majorHAnsi" w:cstheme="majorBidi"/>
+      <w:i/>
+      <w:iCs/>
+      <w:color w:val="70AD47" w:themeColor="accent6"/>
+      <w:sz w:val="32"/>
+      <w:szCs w:val="32"/>
+    </w:rPr>
+  </w:style>
+  <w:style w:type="character" w:customStyle="1" w:styleId="CitadestacadaCar">
+    <w:name w:val="Cita destacada Car"/>
+    <w:basedOn w:val="Fuentedeprrafopredeter"/>
+    <w:link w:val="Citadestacada"/>
+    <w:uiPriority w:val="30"/>
+    <w:rsid w:val="0063010E"/>
+    <w:rPr>
+      <w:rFonts w:asciiTheme="majorHAnsi" w:eastAsiaTheme="majorEastAsia" w:hAnsiTheme="majorHAnsi" w:cstheme="majorBidi"/>
+      <w:i/>
+      <w:iCs/>
+      <w:color w:val="70AD47" w:themeColor="accent6"/>
+      <w:sz w:val="32"/>
+      <w:szCs w:val="32"/>
+    </w:rPr>
+  </w:style>
+  <w:style w:type="character" w:styleId="nfasissutil">
+    <w:name w:val="Subtle Emphasis"/>
+    <w:basedOn w:val="Fuentedeprrafopredeter"/>
+    <w:uiPriority w:val="19"/>
+    <w:qFormat/>
+    <w:rsid w:val="0063010E"/>
+    <w:rPr>
+      <w:i/>
+      <w:iCs/>
+    </w:rPr>
+  </w:style>
+  <w:style w:type="character" w:styleId="nfasisintenso">
+    <w:name w:val="Intense Emphasis"/>
+    <w:basedOn w:val="Fuentedeprrafopredeter"/>
+    <w:uiPriority w:val="21"/>
+    <w:qFormat/>
+    <w:rsid w:val="0063010E"/>
+    <w:rPr>
+      <w:b/>
+      <w:bCs/>
+      <w:i/>
+      <w:iCs/>
+    </w:rPr>
+  </w:style>
+  <w:style w:type="character" w:styleId="Referenciasutil">
+    <w:name w:val="Subtle Reference"/>
+    <w:basedOn w:val="Fuentedeprrafopredeter"/>
+    <w:uiPriority w:val="31"/>
+    <w:qFormat/>
+    <w:rsid w:val="0063010E"/>
+    <w:rPr>
+      <w:smallCaps/>
+      <w:color w:val="595959" w:themeColor="text1" w:themeTint="A6"/>
+    </w:rPr>
+  </w:style>
+  <w:style w:type="character" w:styleId="Referenciaintensa">
+    <w:name w:val="Intense Reference"/>
+    <w:basedOn w:val="Fuentedeprrafopredeter"/>
+    <w:uiPriority w:val="32"/>
+    <w:qFormat/>
+    <w:rsid w:val="0063010E"/>
+    <w:rPr>
+      <w:b/>
+      <w:bCs/>
+      <w:smallCaps/>
+      <w:color w:val="70AD47" w:themeColor="accent6"/>
+    </w:rPr>
+  </w:style>
+  <w:style w:type="character" w:styleId="Ttulodellibro">
+    <w:name w:val="Book Title"/>
+    <w:basedOn w:val="Fuentedeprrafopredeter"/>
+    <w:uiPriority w:val="33"/>
+    <w:qFormat/>
+    <w:rsid w:val="0063010E"/>
+    <w:rPr>
+      <w:b/>
+      <w:bCs/>
+      <w:caps w:val="0"/>
+      <w:smallCaps/>
+      <w:spacing w:val="7"/>
+      <w:sz w:val="21"/>
+      <w:szCs w:val="21"/>
+    </w:rPr>
+  </w:style>
+  <w:style w:type="paragraph" w:styleId="TtuloTDC">
+    <w:name w:val="TOC Heading"/>
+    <w:basedOn w:val="Ttulo1"/>
+    <w:next w:val="Normal"/>
+    <w:uiPriority w:val="39"/>
+    <w:semiHidden/>
+    <w:unhideWhenUsed/>
+    <w:qFormat/>
+    <w:rsid w:val="0063010E"/>
+    <w:pPr>
+      <w:outlineLvl w:val="9"/>
+    </w:pPr>
+  </w:style>
+  <w:style w:type="table" w:styleId="Tablaconcuadrcula">
+    <w:name w:val="Table Grid"/>
+    <w:basedOn w:val="Tablanormal"/>
+    <w:uiPriority w:val="39"/>
+    <w:rsid w:val="00AF334A"/>
+    <w:pPr>
+      <w:spacing w:after="0" w:line="240" w:lineRule="auto"/>
+    </w:pPr>
+    <w:tblPr>
+      <w:tblBorders>
+        <w:top w:val="single" w:sz="4" w:space="0" w:color="auto"/>
+        <w:left w:val="single" w:sz="4" w:space="0" w:color="auto"/>
+        <w:bottom w:val="single" w:sz="4" w:space="0" w:color="auto"/>
+        <w:right w:val="single" w:sz="4" w:space="0" w:color="auto"/>
+        <w:insideH w:val="single" w:sz="4" w:space="0" w:color="auto"/>
+        <w:insideV w:val="single" w:sz="4" w:space="0" w:color="auto"/>
+      </w:tblBorders>
+    </w:tblPr>
+  </w:style>
+  <w:style w:type="table" w:styleId="Cuadrculadetablaclara">
+    <w:name w:val="Grid Table Light"/>
+    <w:basedOn w:val="Tablanormal"/>
+    <w:uiPriority w:val="40"/>
+    <w:rsid w:val="00AF334A"/>
+    <w:pPr>
+      <w:spacing w:after="0" w:line="240" w:lineRule="auto"/>
+    </w:pPr>
+    <w:tblPr>
+      <w:tblBorders>
+        <w:top w:val="single" w:sz="4" w:space="0" w:color="BFBFBF" w:themeColor="background1" w:themeShade="BF"/>
+        <w:left w:val="single" w:sz="4" w:space="0" w:color="BFBFBF" w:themeColor="background1" w:themeShade="BF"/>
+        <w:bottom w:val="single" w:sz="4" w:space="0" w:color="BFBFBF" w:themeColor="background1" w:themeShade="BF"/>
+        <w:right w:val="single" w:sz="4" w:space="0" w:color="BFBFBF" w:themeColor="background1" w:themeShade="BF"/>
+        <w:insideH w:val="single" w:sz="4" w:space="0" w:color="BFBFBF" w:themeColor="background1" w:themeShade="BF"/>
+        <w:insideV w:val="single" w:sz="4" w:space="0" w:color="BFBFBF" w:themeColor="background1" w:themeShade="BF"/>
+      </w:tblBorders>
+    </w:tblPr>
+  </w:style>
+  <w:style w:type="table" w:styleId="Tablanormal5">
+    <w:name w:val="Plain Table 5"/>
+    <w:basedOn w:val="Tablanormal"/>
+    <w:uiPriority w:val="45"/>
+    <w:rsid w:val="00AF334A"/>
+    <w:pPr>
+      <w:spacing w:after="0" w:line="240" w:lineRule="auto"/>
+    </w:pPr>
+    <w:tblPr>
+      <w:tblStyleRowBandSize w:val="1"/>
+      <w:tblStyleColBandSize w:val="1"/>
+    </w:tblPr>
+    <w:tblStylePr w:type="firstRow">
+      <w:rPr>
+        <w:rFonts w:asciiTheme="majorHAnsi" w:eastAsiaTheme="majorEastAsia" w:hAnsiTheme="majorHAnsi" w:cstheme="majorBidi"/>
+        <w:i/>
+        <w:iCs/>
+        <w:sz w:val="26"/>
+      </w:rPr>
+      <w:tblPr/>
+      <w:tcPr>
+        <w:tcBorders>
+          <w:bottom w:val="single" w:sz="4" w:space="0" w:color="7F7F7F" w:themeColor="text1" w:themeTint="80"/>
+        </w:tcBorders>
+        <w:shd w:val="clear" w:color="auto" w:fill="FFFFFF" w:themeFill="background1"/>
+      </w:tcPr>
+    </w:tblStylePr>
+    <w:tblStylePr w:type="lastRow">
+      <w:rPr>
+        <w:rFonts w:asciiTheme="majorHAnsi" w:eastAsiaTheme="majorEastAsia" w:hAnsiTheme="majorHAnsi" w:cstheme="majorBidi"/>
+        <w:i/>
+        <w:iCs/>
+        <w:sz w:val="26"/>
+      </w:rPr>
+      <w:tblPr/>
+      <w:tcPr>
+        <w:tcBorders>
+          <w:top w:val="single" w:sz="4" w:space="0" w:color="7F7F7F" w:themeColor="text1" w:themeTint="80"/>
+        </w:tcBorders>
+        <w:shd w:val="clear" w:color="auto" w:fill="FFFFFF" w:themeFill="background1"/>
+      </w:tcPr>
+    </w:tblStylePr>
+    <w:tblStylePr w:type="firstCol">
+      <w:pPr>
+        <w:jc w:val="right"/>
+      </w:pPr>
+      <w:rPr>
+        <w:rFonts w:asciiTheme="majorHAnsi" w:eastAsiaTheme="majorEastAsia" w:hAnsiTheme="majorHAnsi" w:cstheme="majorBidi"/>
+        <w:i/>
+        <w:iCs/>
+        <w:sz w:val="26"/>
+      </w:rPr>
+      <w:tblPr/>
+      <w:tcPr>
+        <w:tcBorders>
+          <w:right w:val="single" w:sz="4" w:space="0" w:color="7F7F7F" w:themeColor="text1" w:themeTint="80"/>
+        </w:tcBorders>
+        <w:shd w:val="clear" w:color="auto" w:fill="FFFFFF" w:themeFill="background1"/>
+      </w:tcPr>
+    </w:tblStylePr>
+    <w:tblStylePr w:type="lastCol">
+      <w:rPr>
+        <w:rFonts w:asciiTheme="majorHAnsi" w:eastAsiaTheme="majorEastAsia" w:hAnsiTheme="majorHAnsi" w:cstheme="majorBidi"/>
+        <w:i/>
+        <w:iCs/>
+        <w:sz w:val="26"/>
+      </w:rPr>
+      <w:tblPr/>
+      <w:tcPr>
+        <w:tcBorders>
+          <w:left w:val="single" w:sz="4" w:space="0" w:color="7F7F7F" w:themeColor="text1" w:themeTint="80"/>
+        </w:tcBorders>
+        <w:shd w:val="clear" w:color="auto" w:fill="FFFFFF" w:themeFill="background1"/>
+      </w:tcPr>
+    </w:tblStylePr>
+    <w:tblStylePr w:type="band1Vert">
+      <w:tblPr/>
+      <w:tcPr>
+        <w:shd w:val="clear" w:color="auto" w:fill="F2F2F2" w:themeFill="background1" w:themeFillShade="F2"/>
+      </w:tcPr>
+    </w:tblStylePr>
+    <w:tblStylePr w:type="band1Horz">
+      <w:tblPr/>
+      <w:tcPr>
+        <w:shd w:val="clear" w:color="auto" w:fill="F2F2F2" w:themeFill="background1" w:themeFillShade="F2"/>
+      </w:tcPr>
+    </w:tblStylePr>
+    <w:tblStylePr w:type="neCell">
+      <w:tblPr/>
+      <w:tcPr>
+        <w:tcBorders>
+          <w:left w:val="nil"/>
+        </w:tcBorders>
+      </w:tcPr>
+    </w:tblStylePr>
+    <w:tblStylePr w:type="nwCell">
+      <w:tblPr/>
+      <w:tcPr>
+        <w:tcBorders>
+          <w:right w:val="nil"/>
+        </w:tcBorders>
+      </w:tcPr>
+    </w:tblStylePr>
+    <w:tblStylePr w:type="seCell">
+      <w:tblPr/>
+      <w:tcPr>
+        <w:tcBorders>
+          <w:left w:val="nil"/>
+        </w:tcBorders>
+      </w:tcPr>
+    </w:tblStylePr>
+    <w:tblStylePr w:type="swCell">
+      <w:tblPr/>
+      <w:tcPr>
+        <w:tcBorders>
+          <w:right w:val="nil"/>
+        </w:tcBorders>
+      </w:tcPr>
+    </w:tblStylePr>
+  </w:style>
+  <w:style w:type="table" w:styleId="Tablanormal2">
+    <w:name w:val="Plain Table 2"/>
+    <w:basedOn w:val="Tablanormal"/>
+    <w:uiPriority w:val="42"/>
+    <w:rsid w:val="00AF334A"/>
+    <w:pPr>
+      <w:spacing w:after="0" w:line="240" w:lineRule="auto"/>
+    </w:pPr>
+    <w:tblPr>
+      <w:tblStyleRowBandSize w:val="1"/>
+      <w:tblStyleColBandSize w:val="1"/>
+      <w:tblBorders>
+        <w:top w:val="single" w:sz="4" w:space="0" w:color="7F7F7F" w:themeColor="text1" w:themeTint="80"/>
+        <w:bottom w:val="single" w:sz="4" w:space="0" w:color="7F7F7F" w:themeColor="text1" w:themeTint="80"/>
+      </w:tblBorders>
+    </w:tblPr>
+    <w:tblStylePr w:type="firstRow">
+      <w:rPr>
+        <w:b/>
+        <w:bCs/>
+      </w:rPr>
+      <w:tblPr/>
+      <w:tcPr>
+        <w:tcBorders>
+          <w:bottom w:val="single" w:sz="4" w:space="0" w:color="7F7F7F" w:themeColor="text1" w:themeTint="80"/>
+        </w:tcBorders>
+      </w:tcPr>
+    </w:tblStylePr>
+    <w:tblStylePr w:type="lastRow">
+      <w:rPr>
+        <w:b/>
+        <w:bCs/>
+      </w:rPr>
+      <w:tblPr/>
+      <w:tcPr>
+        <w:tcBorders>
+          <w:top w:val="single" w:sz="4" w:space="0" w:color="7F7F7F" w:themeColor="text1" w:themeTint="80"/>
+        </w:tcBorders>
+      </w:tcPr>
+    </w:tblStylePr>
+    <w:tblStylePr w:type="firstCol">
+      <w:rPr>
+        <w:b/>
+        <w:bCs/>
+      </w:rPr>
+    </w:tblStylePr>
+    <w:tblStylePr w:type="lastCol">
+      <w:rPr>
+        <w:b/>
+        <w:bCs/>
+      </w:rPr>
+    </w:tblStylePr>
+    <w:tblStylePr w:type="band1Vert">
+      <w:tblPr/>
+      <w:tcPr>
+        <w:tcBorders>
+          <w:left w:val="single" w:sz="4" w:space="0" w:color="7F7F7F" w:themeColor="text1" w:themeTint="80"/>
+          <w:right w:val="single" w:sz="4" w:space="0" w:color="7F7F7F" w:themeColor="text1" w:themeTint="80"/>
+        </w:tcBorders>
+      </w:tcPr>
+    </w:tblStylePr>
+    <w:tblStylePr w:type="band2Vert">
+      <w:tblPr/>
+      <w:tcPr>
+        <w:tcBorders>
+          <w:left w:val="single" w:sz="4" w:space="0" w:color="7F7F7F" w:themeColor="text1" w:themeTint="80"/>
+          <w:right w:val="single" w:sz="4" w:space="0" w:color="7F7F7F" w:themeColor="text1" w:themeTint="80"/>
+        </w:tcBorders>
+      </w:tcPr>
+    </w:tblStylePr>
+    <w:tblStylePr w:type="band1Horz">
+      <w:tblPr/>
+      <w:tcPr>
+        <w:tcBorders>
+          <w:top w:val="single" w:sz="4" w:space="0" w:color="7F7F7F" w:themeColor="text1" w:themeTint="80"/>
+          <w:bottom w:val="single" w:sz="4" w:space="0" w:color="7F7F7F" w:themeColor="text1" w:themeTint="80"/>
+        </w:tcBorders>
+      </w:tcPr>
+    </w:tblStylePr>
+  </w:style>
+  <w:style w:type="table" w:styleId="Tablanormal3">
+    <w:name w:val="Plain Table 3"/>
+    <w:basedOn w:val="Tablanormal"/>
+    <w:uiPriority w:val="43"/>
+    <w:rsid w:val="00AF334A"/>
+    <w:pPr>
+      <w:spacing w:after="0" w:line="240" w:lineRule="auto"/>
+    </w:pPr>
+    <w:tblPr>
+      <w:tblStyleRowBandSize w:val="1"/>
+      <w:tblStyleColBandSize w:val="1"/>
+    </w:tblPr>
+    <w:tblStylePr w:type="firstRow">
+      <w:rPr>
+        <w:b/>
+        <w:bCs/>
+        <w:caps/>
+      </w:rPr>
+      <w:tblPr/>
+      <w:tcPr>
+        <w:tcBorders>
+          <w:bottom w:val="single" w:sz="4" w:space="0" w:color="7F7F7F" w:themeColor="text1" w:themeTint="80"/>
+        </w:tcBorders>
+      </w:tcPr>
+    </w:tblStylePr>
+    <w:tblStylePr w:type="lastRow">
+      <w:rPr>
+        <w:b/>
+        <w:bCs/>
+        <w:caps/>
+      </w:rPr>
+      <w:tblPr/>
+      <w:tcPr>
+        <w:tcBorders>
+          <w:top w:val="nil"/>
+        </w:tcBorders>
+      </w:tcPr>
+    </w:tblStylePr>
+    <w:tblStylePr w:type="firstCol">
+      <w:rPr>
+        <w:b/>
+        <w:bCs/>
+        <w:caps/>
+      </w:rPr>
+      <w:tblPr/>
+      <w:tcPr>
+        <w:tcBorders>
+          <w:right w:val="single" w:sz="4" w:space="0" w:color="7F7F7F" w:themeColor="text1" w:themeTint="80"/>
+        </w:tcBorders>
+      </w:tcPr>
+    </w:tblStylePr>
+    <w:tblStylePr w:type="lastCol">
+      <w:rPr>
+        <w:b/>
+        <w:bCs/>
+        <w:caps/>
+      </w:rPr>
+      <w:tblPr/>
+      <w:tcPr>
+        <w:tcBorders>
+          <w:left w:val="nil"/>
+        </w:tcBorders>
+      </w:tcPr>
+    </w:tblStylePr>
+    <w:tblStylePr w:type="band1Vert">
+      <w:tblPr/>
+      <w:tcPr>
+        <w:shd w:val="clear" w:color="auto" w:fill="F2F2F2" w:themeFill="background1" w:themeFillShade="F2"/>
+      </w:tcPr>
+    </w:tblStylePr>
+    <w:tblStylePr w:type="band1Horz">
+      <w:tblPr/>
+      <w:tcPr>
+        <w:shd w:val="clear" w:color="auto" w:fill="F2F2F2" w:themeFill="background1" w:themeFillShade="F2"/>
+      </w:tcPr>
+    </w:tblStylePr>
+    <w:tblStylePr w:type="neCell">
+      <w:tblPr/>
+      <w:tcPr>
+        <w:tcBorders>
+          <w:left w:val="nil"/>
+        </w:tcBorders>
+      </w:tcPr>
+    </w:tblStylePr>
+    <w:tblStylePr w:type="nwCell">
+      <w:tblPr/>
+      <w:tcPr>
+        <w:tcBorders>
+          <w:right w:val="nil"/>
+        </w:tcBorders>
+      </w:tcPr>
+    </w:tblStylePr>
+  </w:style>
+  <w:style w:type="table" w:styleId="Tabladecuadrcula1clara-nfasis3">
+    <w:name w:val="Grid Table 1 Light Accent 3"/>
+    <w:basedOn w:val="Tablanormal"/>
+    <w:uiPriority w:val="46"/>
+    <w:rsid w:val="00AF334A"/>
+    <w:pPr>
+      <w:spacing w:after="0" w:line="240" w:lineRule="auto"/>
+    </w:pPr>
+    <w:tblPr>
+      <w:tblStyleRowBandSize w:val="1"/>
+      <w:tblStyleColBandSize w:val="1"/>
+      <w:tblBorders>
+        <w:top w:val="single" w:sz="4" w:space="0" w:color="DBDBDB" w:themeColor="accent3" w:themeTint="66"/>
+        <w:left w:val="single" w:sz="4" w:space="0" w:color="DBDBDB" w:themeColor="accent3" w:themeTint="66"/>
+        <w:bottom w:val="single" w:sz="4" w:space="0" w:color="DBDBDB" w:themeColor="accent3" w:themeTint="66"/>
+        <w:right w:val="single" w:sz="4" w:space="0" w:color="DBDBDB" w:themeColor="accent3" w:themeTint="66"/>
+        <w:insideH w:val="single" w:sz="4" w:space="0" w:color="DBDBDB" w:themeColor="accent3" w:themeTint="66"/>
+        <w:insideV w:val="single" w:sz="4" w:space="0" w:color="DBDBDB" w:themeColor="accent3" w:themeTint="66"/>
+      </w:tblBorders>
+    </w:tblPr>
+    <w:tblStylePr w:type="firstRow">
+      <w:rPr>
+        <w:b/>
+        <w:bCs/>
+      </w:rPr>
+      <w:tblPr/>
+      <w:tcPr>
+        <w:tcBorders>
+          <w:bottom w:val="single" w:sz="12" w:space="0" w:color="C9C9C9" w:themeColor="accent3" w:themeTint="99"/>
+        </w:tcBorders>
+      </w:tcPr>
+    </w:tblStylePr>
+    <w:tblStylePr w:type="lastRow">
+      <w:rPr>
+        <w:b/>
+        <w:bCs/>
+      </w:rPr>
+      <w:tblPr/>
+      <w:tcPr>
+        <w:tcBorders>
+          <w:top w:val="double" w:sz="2" w:space="0" w:color="C9C9C9" w:themeColor="accent3" w:themeTint="99"/>
+        </w:tcBorders>
+      </w:tcPr>
+    </w:tblStylePr>
+    <w:tblStylePr w:type="firstCol">
+      <w:rPr>
+        <w:b/>
+        <w:bCs/>
+      </w:rPr>
+    </w:tblStylePr>
+    <w:tblStylePr w:type="lastCol">
+      <w:rPr>
+        <w:b/>
+        <w:bCs/>
+      </w:rPr>
+    </w:tblStylePr>
+  </w:style>
+  <w:style w:type="table" w:styleId="Tabladelista6concolores">
+    <w:name w:val="List Table 6 Colorful"/>
+    <w:basedOn w:val="Tablanormal"/>
+    <w:uiPriority w:val="51"/>
+    <w:rsid w:val="00AF334A"/>
+    <w:pPr>
+      <w:spacing w:after="0" w:line="240" w:lineRule="auto"/>
+    </w:pPr>
+    <w:rPr>
+      <w:color w:val="000000" w:themeColor="text1"/>
+    </w:rPr>
+    <w:tblPr>
+      <w:tblStyleRowBandSize w:val="1"/>
+      <w:tblStyleColBandSize w:val="1"/>
+      <w:tblBorders>
+        <w:top w:val="single" w:sz="4" w:space="0" w:color="000000" w:themeColor="text1"/>
+        <w:bottom w:val="single" w:sz="4" w:space="0" w:color="000000" w:themeColor="text1"/>
+      </w:tblBorders>
+    </w:tblPr>
+    <w:tblStylePr w:type="firstRow">
+      <w:rPr>
+        <w:b/>
+        <w:bCs/>
+      </w:rPr>
+      <w:tblPr/>
+      <w:tcPr>
+        <w:tcBorders>
+          <w:bottom w:val="single" w:sz="4" w:space="0" w:color="000000" w:themeColor="text1"/>
+        </w:tcBorders>
+      </w:tcPr>
+    </w:tblStylePr>
+    <w:tblStylePr w:type="lastRow">
+      <w:rPr>
+        <w:b/>
+        <w:bCs/>
+      </w:rPr>
+      <w:tblPr/>
+      <w:tcPr>
+        <w:tcBorders>
+          <w:top w:val="double" w:sz="4" w:space="0" w:color="000000" w:themeColor="text1"/>
+        </w:tcBorders>
+      </w:tcPr>
+    </w:tblStylePr>
+    <w:tblStylePr w:type="firstCol">
+      <w:rPr>
+        <w:b/>
+        <w:bCs/>
+      </w:rPr>
+    </w:tblStylePr>
+    <w:tblStylePr w:type="lastCol">
+      <w:rPr>
+        <w:b/>
+        <w:bCs/>
+      </w:rPr>
+    </w:tblStylePr>
+    <w:tblStylePr w:type="band1Vert">
+      <w:tblPr/>
+      <w:tcPr>
+        <w:shd w:val="clear" w:color="auto" w:fill="CCCCCC" w:themeFill="text1" w:themeFillTint="33"/>
+      </w:tcPr>
+    </w:tblStylePr>
+    <w:tblStylePr w:type="band1Horz">
+      <w:tblPr/>
+      <w:tcPr>
+        <w:shd w:val="clear" w:color="auto" w:fill="CCCCCC" w:themeFill="text1" w:themeFillTint="33"/>
+      </w:tcPr>
+    </w:tblStylePr>
+  </w:style>
+  <w:style w:type="paragraph" w:styleId="Prrafodelista">
+    <w:name w:val="List Paragraph"/>
+    <w:basedOn w:val="Normal"/>
+    <w:uiPriority w:val="34"/>
+    <w:qFormat/>
+    <w:rsid w:val="0063010E"/>
+    <w:pPr>
+      <w:ind w:left="720"/>
+      <w:contextualSpacing/>
+    </w:pPr>
   </w:style>
 </w:styles>
 </file>

</xml_diff>